<commit_message>
did lots of stuff to the food page
tried to text wrap around pictures but not working just yet
</commit_message>
<xml_diff>
--- a/Food words.docx
+++ b/Food words.docx
@@ -8,9 +8,156 @@
       </w:r>
     </w:p>
     <w:p>
+      <w:r>
+        <w:t>&lt;h2&gt;Sausage and Fennel Pasta&lt;/h2&gt;</w:t>
+      </w:r>
+    </w:p>
+    <w:p>
+      <w:r>
+        <w:t>&lt;p&gt;This one was a winter warmer from Jamie Oliver. Simple to make, yummy to eat, and according to the dashing Essex Chef, a ‘superfood’ meal – what’s not to love? &lt;</w:t>
+      </w:r>
+      <w:proofErr w:type="spellStart"/>
+      <w:r>
+        <w:t>br</w:t>
+      </w:r>
+      <w:proofErr w:type="spellEnd"/>
+      <w:r>
+        <w:t>&gt;</w:t>
+      </w:r>
+    </w:p>
+    <w:p>
+      <w:r>
+        <w:t>It started with boiling some chipolata sausages, broccoli stalk and chili pepper for a few minutes. Then everything is fried off with onions, garlic, and fennel seeds and oregano. A can of tinned tomatoes was then added and everything bubbled a</w:t>
+      </w:r>
       <w:bookmarkStart w:id="0" w:name="_GoBack"/>
       <w:bookmarkEnd w:id="0"/>
-    </w:p>
+      <w:r>
+        <w:t>way while we cooked the pasta. The broccoli florets were added to cook with the pasta in the last few minutes then everything was brought together in the pan. &lt;</w:t>
+      </w:r>
+      <w:proofErr w:type="spellStart"/>
+      <w:r>
+        <w:t>br</w:t>
+      </w:r>
+      <w:proofErr w:type="spellEnd"/>
+      <w:r>
+        <w:t>&gt;</w:t>
+      </w:r>
+    </w:p>
+    <w:p>
+      <w:r>
+        <w:t xml:space="preserve">We ‘paired’ this dish with a wine from Tesco that was on special. It was a Californian red and the label recommended to </w:t>
+      </w:r>
+      <w:r>
+        <w:t>drink</w:t>
+      </w:r>
+      <w:r>
+        <w:t xml:space="preserve"> it with meaty pasta, so it had to be. </w:t>
+      </w:r>
+      <w:r>
+        <w:t>&lt;</w:t>
+      </w:r>
+      <w:proofErr w:type="spellStart"/>
+      <w:r>
+        <w:t>br</w:t>
+      </w:r>
+      <w:proofErr w:type="spellEnd"/>
+      <w:r>
+        <w:t>&gt;</w:t>
+      </w:r>
+    </w:p>
+    <w:p>
+      <w:r>
+        <w:t>Just as we were finishing dinner, a cry of ‘I can make apple sauce!’ came from Nathalie. True to her word, twenty minutes later a delicious plate of apple sauce topped with a gingery-oat crumble, raspberry, and (not for Sam) a dollop of plain yoghurt arrived. The perfect light dessert for a hearty meal.</w:t>
+      </w:r>
+    </w:p>
+    <w:p>
+      <w:r>
+        <w:t>&lt;/p&gt;</w:t>
+      </w:r>
+    </w:p>
+    <w:p>
+      <w:r>
+        <w:t>&lt;h2&gt;Chicken Pesto and Veg&lt;/h2&gt;</w:t>
+      </w:r>
+    </w:p>
+    <w:p>
+      <w:r>
+        <w:t xml:space="preserve">&lt;p&gt;Impromptu dinner parties are a favourite at 7D, and this meal was one of them. </w:t>
+      </w:r>
+      <w:r>
+        <w:t>A last-</w:t>
+      </w:r>
+      <w:r>
+        <w:t>minute throw together meal, inspired from what was in the 7D fridge and an Aldi run</w:t>
+      </w:r>
+      <w:r>
+        <w:t xml:space="preserve"> courtesy of an AU rental van. </w:t>
+      </w:r>
+      <w:r>
+        <w:t>&lt;</w:t>
+      </w:r>
+      <w:proofErr w:type="spellStart"/>
+      <w:r>
+        <w:t>br</w:t>
+      </w:r>
+      <w:proofErr w:type="spellEnd"/>
+      <w:r>
+        <w:t>&gt;</w:t>
+      </w:r>
+    </w:p>
+    <w:p>
+      <w:r>
+        <w:t>The conversation for this to happen happened as follows:</w:t>
+      </w:r>
+    </w:p>
+    <w:p>
+      <w:r>
+        <w:t>&lt;</w:t>
+      </w:r>
+      <w:proofErr w:type="spellStart"/>
+      <w:r>
+        <w:t>img</w:t>
+      </w:r>
+      <w:proofErr w:type="spellEnd"/>
+      <w:r>
+        <w:t>&gt; &lt;</w:t>
+      </w:r>
+      <w:proofErr w:type="spellStart"/>
+      <w:r>
+        <w:t>img</w:t>
+      </w:r>
+      <w:proofErr w:type="spellEnd"/>
+      <w:r>
+        <w:t>&gt;</w:t>
+      </w:r>
+    </w:p>
+    <w:p>
+      <w:r>
+        <w:t>Sam already had chicken and broccoli in the fridge, so Rebecca picked up some pesto, and ingredients for a light apple, pear, and avocado salad. The dressing was a mustard and balsamic number, which Laura even ventured to have! Major win. &lt;</w:t>
+      </w:r>
+      <w:proofErr w:type="spellStart"/>
+      <w:r>
+        <w:t>br</w:t>
+      </w:r>
+      <w:proofErr w:type="spellEnd"/>
+      <w:r>
+        <w:t>&gt;</w:t>
+      </w:r>
+    </w:p>
+    <w:p>
+      <w:r>
+        <w:t>&lt;/p&gt;</w:t>
+      </w:r>
+    </w:p>
+    <w:p>
+      <w:r>
+        <w:t>&lt;h2&gt;</w:t>
+      </w:r>
+    </w:p>
+    <w:p/>
+    <w:p/>
+    <w:p/>
+    <w:p/>
     <w:sectPr>
       <w:pgSz w:w="11906" w:h="16838"/>
       <w:pgMar w:top="1440" w:right="1440" w:bottom="1440" w:left="1440" w:header="708" w:footer="708" w:gutter="0"/>

</xml_diff>